<commit_message>
rotation : some pics for zhihu
</commit_message>
<xml_diff>
--- a/Rotation/Conversions Between 3D Rotation Representations-sunhonglian.docx
+++ b/Rotation/Conversions Between 3D Rotation Representations-sunhonglian.docx
@@ -9356,6 +9356,15 @@
                     </m:r>
                   </m:e>
                   <m:e>
+                    <m:r>
+                      <w:rPr>
+                        <w:rFonts w:ascii="Cambria Math" w:eastAsia="微软雅黑 Light" w:hAnsi="Cambria Math" w:hint="eastAsia"/>
+                        <w:szCs w:val="21"/>
+                      </w:rPr>
+                      <m:t>-</m:t>
+                    </m:r>
+                    <w:bookmarkStart w:id="2" w:name="_GoBack"/>
+                    <w:bookmarkEnd w:id="2"/>
                     <m:r>
                       <w:rPr>
                         <w:rFonts w:ascii="Cambria Math" w:eastAsia="微软雅黑 Light" w:hAnsi="Cambria Math"/>
@@ -23726,7 +23735,7 @@
         <w:autoSpaceDN w:val="0"/>
         <w:adjustRightInd w:val="0"/>
         <w:rPr>
-          <w:rFonts w:ascii="微软雅黑 Light" w:eastAsia="微软雅黑 Light" w:hAnsi="微软雅黑 Light" w:cs="BookAntiqua-Italic" w:hint="eastAsia"/>
+          <w:rFonts w:ascii="微软雅黑 Light" w:eastAsia="微软雅黑 Light" w:hAnsi="微软雅黑 Light" w:cs="BookAntiqua-Italic"/>
           <w:i/>
           <w:iCs/>
           <w:kern w:val="0"/>
@@ -24226,15 +24235,7 @@
             <w:kern w:val="0"/>
             <w:szCs w:val="21"/>
           </w:rPr>
-          <m:t>=-sinβ=</m:t>
-        </m:r>
-        <m:r>
-          <w:rPr>
-            <w:rFonts w:ascii="Cambria Math" w:eastAsia="微软雅黑 Light" w:hAnsi="Cambria Math" w:cs="BookAntiqua-Italic"/>
-            <w:kern w:val="0"/>
-            <w:szCs w:val="21"/>
-          </w:rPr>
-          <m:t>2yz-2xw</m:t>
+          <m:t>=-sinβ=2yz-2xw</m:t>
         </m:r>
       </m:oMath>
       <w:r>
@@ -24452,8 +24453,6 @@
         </w:rPr>
         <w:t>旋转矩阵转欧拉角一样，</w:t>
       </w:r>
-      <w:bookmarkStart w:id="2" w:name="_GoBack"/>
-      <w:bookmarkEnd w:id="2"/>
       <w:r>
         <w:rPr>
           <w:rFonts w:ascii="微软雅黑 Light" w:eastAsia="微软雅黑 Light" w:hAnsi="微软雅黑 Light" w:cs="BookAntiqua-Italic" w:hint="eastAsia"/>
@@ -36538,7 +36537,7 @@
 </file>
 
 <file path=customXml/itemProps1.xml><?xml version="1.0" encoding="utf-8"?>
-<ds:datastoreItem xmlns:ds="http://schemas.openxmlformats.org/officeDocument/2006/customXml" ds:itemID="{7F736720-3487-454B-B4A2-D4C8F47D896E}">
+<ds:datastoreItem xmlns:ds="http://schemas.openxmlformats.org/officeDocument/2006/customXml" ds:itemID="{BE22BC1D-04C0-4F8D-93FC-159837649E12}">
   <ds:schemaRefs>
     <ds:schemaRef ds:uri="http://schemas.openxmlformats.org/officeDocument/2006/bibliography"/>
   </ds:schemaRefs>

</xml_diff>